<commit_message>
Feito ajustes propostos pelo professor
</commit_message>
<xml_diff>
--- a/Relatorio_final.docx
+++ b/Relatorio_final.docx
@@ -38,8 +38,6 @@
       <w:pPr>
         <w:pStyle w:val="Pargrafocentralizado"/>
       </w:pPr>
-      <w:bookmarkStart w:id="0" w:name="_GoBack"/>
-      <w:bookmarkEnd w:id="0"/>
       <w:r>
         <w:rPr>
           <w:noProof/>
@@ -208,6 +206,9 @@
         <w:t>Reus</w:t>
       </w:r>
       <w:proofErr w:type="spellEnd"/>
+      <w:r>
+        <w:t xml:space="preserve"> Souza</w:t>
+      </w:r>
     </w:p>
     <w:p>
       <w:pPr>
@@ -257,7 +258,7 @@
       <w:pPr>
         <w:pStyle w:val="Ttulo1"/>
         <w:spacing w:before="120" w:line="360" w:lineRule="auto"/>
-        <w:jc w:val="both"/>
+        <w:jc w:val="center"/>
         <w:rPr>
           <w:rFonts w:ascii="Times New Roman" w:hAnsi="Times New Roman" w:cs="Times New Roman"/>
           <w:b/>
@@ -265,7 +266,7 @@
           <w:szCs w:val="32"/>
         </w:rPr>
       </w:pPr>
-      <w:bookmarkStart w:id="1" w:name="_Toc467427067"/>
+      <w:bookmarkStart w:id="0" w:name="_Toc467427067"/>
       <w:r>
         <w:rPr>
           <w:rFonts w:ascii="Times New Roman" w:hAnsi="Times New Roman" w:cs="Times New Roman"/>
@@ -276,7 +277,7 @@
         <w:lastRenderedPageBreak/>
         <w:t>I</w:t>
       </w:r>
-      <w:bookmarkEnd w:id="1"/>
+      <w:bookmarkEnd w:id="0"/>
       <w:r>
         <w:rPr>
           <w:rFonts w:ascii="Times New Roman" w:hAnsi="Times New Roman" w:cs="Times New Roman"/>
@@ -312,7 +313,23 @@
           <w:sz w:val="24"/>
           <w:szCs w:val="24"/>
         </w:rPr>
-        <w:t>já existe. Por isso a proposta foi</w:t>
+        <w:t xml:space="preserve">já existe. Por isso a proposta </w:t>
+      </w:r>
+      <w:r>
+        <w:rPr>
+          <w:rFonts w:ascii="Times New Roman" w:hAnsi="Times New Roman" w:cs="Times New Roman"/>
+          <w:sz w:val="24"/>
+          <w:szCs w:val="24"/>
+        </w:rPr>
+        <w:t xml:space="preserve">deste projeto </w:t>
+      </w:r>
+      <w:r>
+        <w:rPr>
+          <w:rFonts w:ascii="Times New Roman" w:hAnsi="Times New Roman" w:cs="Times New Roman"/>
+          <w:sz w:val="24"/>
+          <w:szCs w:val="24"/>
+        </w:rPr>
+        <w:t>foi</w:t>
       </w:r>
       <w:r>
         <w:rPr>
@@ -336,7 +353,23 @@
           <w:sz w:val="24"/>
           <w:szCs w:val="24"/>
         </w:rPr>
-        <w:t xml:space="preserve"> para realizar o gerenciamento das ideias propostas pelos funcion</w:t>
+        <w:t xml:space="preserve"> para realizar o gerenciamento das ideias </w:t>
+      </w:r>
+      <w:r>
+        <w:rPr>
+          <w:rFonts w:ascii="Times New Roman" w:hAnsi="Times New Roman" w:cs="Times New Roman"/>
+          <w:sz w:val="24"/>
+          <w:szCs w:val="24"/>
+        </w:rPr>
+        <w:t>enviadas</w:t>
+      </w:r>
+      <w:r>
+        <w:rPr>
+          <w:rFonts w:ascii="Times New Roman" w:hAnsi="Times New Roman" w:cs="Times New Roman"/>
+          <w:sz w:val="24"/>
+          <w:szCs w:val="24"/>
+        </w:rPr>
+        <w:t xml:space="preserve"> pelos funcion</w:t>
       </w:r>
       <w:r>
         <w:rPr>
@@ -467,9 +500,26 @@
     </w:p>
     <w:p>
       <w:pPr>
+        <w:rPr>
+          <w:rFonts w:ascii="Times New Roman" w:hAnsi="Times New Roman" w:cs="Times New Roman"/>
+          <w:sz w:val="24"/>
+          <w:szCs w:val="24"/>
+        </w:rPr>
+      </w:pPr>
+      <w:r>
+        <w:rPr>
+          <w:rFonts w:ascii="Times New Roman" w:hAnsi="Times New Roman" w:cs="Times New Roman"/>
+          <w:sz w:val="24"/>
+          <w:szCs w:val="24"/>
+        </w:rPr>
+        <w:br w:type="page"/>
+      </w:r>
+    </w:p>
+    <w:p>
+      <w:pPr>
         <w:pStyle w:val="Ttulo1"/>
         <w:spacing w:before="120" w:line="360" w:lineRule="auto"/>
-        <w:jc w:val="both"/>
+        <w:jc w:val="center"/>
         <w:rPr>
           <w:rFonts w:ascii="Times New Roman" w:hAnsi="Times New Roman" w:cs="Times New Roman"/>
           <w:b/>
@@ -486,6 +536,7 @@
           <w:sz w:val="32"/>
           <w:szCs w:val="32"/>
         </w:rPr>
+        <w:lastRenderedPageBreak/>
         <w:t>REQUISITOS</w:t>
       </w:r>
     </w:p>
@@ -763,15 +814,422 @@
           <w:sz w:val="24"/>
           <w:szCs w:val="24"/>
         </w:rPr>
-        <w:t xml:space="preserve">de análise de requisitos, para fins de obter maio clareza do que deveria ser feito, servindo de consulta durante o desenvolvimento do software. O documento de análise de requisitos está </w:t>
-      </w:r>
-      <w:r>
-        <w:rPr>
-          <w:rFonts w:ascii="Times New Roman" w:hAnsi="Times New Roman" w:cs="Times New Roman"/>
-          <w:sz w:val="24"/>
-          <w:szCs w:val="24"/>
-        </w:rPr>
-        <w:t>presente no apêndice A, presente em anexo neste relatório.</w:t>
+        <w:t>de análise de requisitos, para fins de obter maio</w:t>
+      </w:r>
+      <w:r>
+        <w:rPr>
+          <w:rFonts w:ascii="Times New Roman" w:hAnsi="Times New Roman" w:cs="Times New Roman"/>
+          <w:sz w:val="24"/>
+          <w:szCs w:val="24"/>
+        </w:rPr>
+        <w:t>r</w:t>
+      </w:r>
+      <w:r>
+        <w:rPr>
+          <w:rFonts w:ascii="Times New Roman" w:hAnsi="Times New Roman" w:cs="Times New Roman"/>
+          <w:sz w:val="24"/>
+          <w:szCs w:val="24"/>
+        </w:rPr>
+        <w:t xml:space="preserve"> clareza do que deveria ser feito, servindo de consulta durante o desenvolvimento do software. O documento de análise de requisitos</w:t>
+      </w:r>
+      <w:r>
+        <w:rPr>
+          <w:rFonts w:ascii="Times New Roman" w:hAnsi="Times New Roman" w:cs="Times New Roman"/>
+          <w:sz w:val="24"/>
+          <w:szCs w:val="24"/>
+        </w:rPr>
+        <w:t xml:space="preserve"> foi desenvolvido conforme modelo apresentado na tabela 1.</w:t>
+      </w:r>
+    </w:p>
+    <w:tbl>
+      <w:tblPr>
+        <w:tblW w:w="9062" w:type="dxa"/>
+        <w:tblInd w:w="98" w:type="dxa"/>
+        <w:tblBorders>
+          <w:top w:val="single" w:sz="4" w:space="0" w:color="00000A"/>
+          <w:left w:val="single" w:sz="4" w:space="0" w:color="00000A"/>
+          <w:bottom w:val="single" w:sz="4" w:space="0" w:color="00000A"/>
+          <w:right w:val="single" w:sz="4" w:space="0" w:color="00000A"/>
+          <w:insideH w:val="single" w:sz="4" w:space="0" w:color="00000A"/>
+          <w:insideV w:val="single" w:sz="4" w:space="0" w:color="00000A"/>
+        </w:tblBorders>
+        <w:tblCellMar>
+          <w:left w:w="88" w:type="dxa"/>
+        </w:tblCellMar>
+        <w:tblLook w:val="0000" w:firstRow="0" w:lastRow="0" w:firstColumn="0" w:lastColumn="0" w:noHBand="0" w:noVBand="0"/>
+      </w:tblPr>
+      <w:tblGrid>
+        <w:gridCol w:w="1890"/>
+        <w:gridCol w:w="7172"/>
+      </w:tblGrid>
+      <w:tr>
+        <w:tc>
+          <w:tcPr>
+            <w:tcW w:w="9062" w:type="dxa"/>
+            <w:gridSpan w:val="2"/>
+            <w:tcBorders>
+              <w:top w:val="single" w:sz="4" w:space="0" w:color="00000A"/>
+              <w:left w:val="single" w:sz="4" w:space="0" w:color="00000A"/>
+              <w:bottom w:val="single" w:sz="4" w:space="0" w:color="00000A"/>
+              <w:right w:val="single" w:sz="4" w:space="0" w:color="00000A"/>
+            </w:tcBorders>
+            <w:shd w:val="clear" w:color="auto" w:fill="95B3D7"/>
+            <w:tcMar>
+              <w:left w:w="88" w:type="dxa"/>
+            </w:tcMar>
+            <w:vAlign w:val="center"/>
+          </w:tcPr>
+          <w:p>
+            <w:pPr>
+              <w:keepNext/>
+              <w:spacing w:before="240" w:after="120"/>
+              <w:rPr>
+                <w:rFonts w:ascii="Times New Roman" w:hAnsi="Times New Roman" w:cs="Times New Roman"/>
+                <w:b/>
+                <w:bCs/>
+                <w:sz w:val="24"/>
+                <w:szCs w:val="24"/>
+              </w:rPr>
+            </w:pPr>
+            <w:r>
+              <w:rPr>
+                <w:rFonts w:ascii="Times New Roman" w:eastAsia="Times New Roman" w:hAnsi="Times New Roman" w:cs="Times New Roman"/>
+                <w:b/>
+                <w:bCs/>
+                <w:color w:val="00000A"/>
+                <w:sz w:val="24"/>
+                <w:szCs w:val="24"/>
+              </w:rPr>
+              <w:t xml:space="preserve">RF02 – </w:t>
+            </w:r>
+            <w:proofErr w:type="spellStart"/>
+            <w:r>
+              <w:rPr>
+                <w:rFonts w:ascii="Times New Roman" w:eastAsia="Times New Roman" w:hAnsi="Times New Roman" w:cs="Times New Roman"/>
+                <w:b/>
+                <w:bCs/>
+                <w:color w:val="00000A"/>
+                <w:sz w:val="24"/>
+                <w:szCs w:val="24"/>
+              </w:rPr>
+              <w:t>Login</w:t>
+            </w:r>
+            <w:proofErr w:type="spellEnd"/>
+            <w:r>
+              <w:rPr>
+                <w:rFonts w:ascii="Times New Roman" w:eastAsia="Times New Roman" w:hAnsi="Times New Roman" w:cs="Times New Roman"/>
+                <w:b/>
+                <w:bCs/>
+                <w:color w:val="00000A"/>
+                <w:sz w:val="24"/>
+                <w:szCs w:val="24"/>
+              </w:rPr>
+              <w:t xml:space="preserve"> no Sistema</w:t>
+            </w:r>
+          </w:p>
+        </w:tc>
+      </w:tr>
+      <w:tr>
+        <w:tc>
+          <w:tcPr>
+            <w:tcW w:w="1890" w:type="dxa"/>
+            <w:tcBorders>
+              <w:top w:val="single" w:sz="4" w:space="0" w:color="00000A"/>
+              <w:left w:val="single" w:sz="4" w:space="0" w:color="00000A"/>
+              <w:bottom w:val="single" w:sz="4" w:space="0" w:color="00000A"/>
+              <w:right w:val="single" w:sz="4" w:space="0" w:color="00000A"/>
+            </w:tcBorders>
+            <w:shd w:val="clear" w:color="auto" w:fill="DBE5F1"/>
+            <w:tcMar>
+              <w:left w:w="88" w:type="dxa"/>
+            </w:tcMar>
+            <w:vAlign w:val="center"/>
+          </w:tcPr>
+          <w:p>
+            <w:pPr>
+              <w:rPr>
+                <w:rFonts w:ascii="Times New Roman" w:hAnsi="Times New Roman" w:cs="Times New Roman"/>
+                <w:b/>
+                <w:bCs/>
+                <w:sz w:val="24"/>
+                <w:szCs w:val="24"/>
+              </w:rPr>
+            </w:pPr>
+            <w:r>
+              <w:rPr>
+                <w:rFonts w:ascii="Times New Roman" w:eastAsia="Times New Roman" w:hAnsi="Times New Roman" w:cs="Times New Roman"/>
+                <w:b/>
+                <w:bCs/>
+                <w:color w:val="00000A"/>
+                <w:sz w:val="24"/>
+                <w:szCs w:val="24"/>
+              </w:rPr>
+              <w:t>Pré-Requisitos</w:t>
+            </w:r>
+          </w:p>
+        </w:tc>
+        <w:tc>
+          <w:tcPr>
+            <w:tcW w:w="7172" w:type="dxa"/>
+            <w:tcBorders>
+              <w:top w:val="single" w:sz="4" w:space="0" w:color="00000A"/>
+              <w:left w:val="single" w:sz="4" w:space="0" w:color="00000A"/>
+              <w:bottom w:val="single" w:sz="4" w:space="0" w:color="00000A"/>
+              <w:right w:val="single" w:sz="4" w:space="0" w:color="00000A"/>
+            </w:tcBorders>
+            <w:shd w:val="clear" w:color="auto" w:fill="auto"/>
+            <w:tcMar>
+              <w:left w:w="88" w:type="dxa"/>
+            </w:tcMar>
+            <w:vAlign w:val="center"/>
+          </w:tcPr>
+          <w:p>
+            <w:pPr>
+              <w:rPr>
+                <w:rFonts w:ascii="Times New Roman" w:hAnsi="Times New Roman" w:cs="Times New Roman"/>
+                <w:sz w:val="24"/>
+                <w:szCs w:val="24"/>
+              </w:rPr>
+            </w:pPr>
+            <w:r>
+              <w:rPr>
+                <w:rFonts w:ascii="Times New Roman" w:eastAsia="Times New Roman" w:hAnsi="Times New Roman" w:cs="Times New Roman"/>
+                <w:color w:val="00000A"/>
+                <w:sz w:val="24"/>
+                <w:szCs w:val="24"/>
+              </w:rPr>
+              <w:t xml:space="preserve">- O Servidor </w:t>
+            </w:r>
+            <w:proofErr w:type="gramStart"/>
+            <w:r>
+              <w:rPr>
+                <w:rFonts w:ascii="Times New Roman" w:eastAsia="Times New Roman" w:hAnsi="Times New Roman" w:cs="Times New Roman"/>
+                <w:color w:val="00000A"/>
+                <w:sz w:val="24"/>
+                <w:szCs w:val="24"/>
+              </w:rPr>
+              <w:t>do sistema estar</w:t>
+            </w:r>
+            <w:proofErr w:type="gramEnd"/>
+            <w:r>
+              <w:rPr>
+                <w:rFonts w:ascii="Times New Roman" w:eastAsia="Times New Roman" w:hAnsi="Times New Roman" w:cs="Times New Roman"/>
+                <w:color w:val="00000A"/>
+                <w:sz w:val="24"/>
+                <w:szCs w:val="24"/>
+              </w:rPr>
+              <w:t xml:space="preserve"> ligado</w:t>
+            </w:r>
+          </w:p>
+        </w:tc>
+      </w:tr>
+      <w:tr>
+        <w:tc>
+          <w:tcPr>
+            <w:tcW w:w="1890" w:type="dxa"/>
+            <w:tcBorders>
+              <w:top w:val="single" w:sz="4" w:space="0" w:color="00000A"/>
+              <w:left w:val="single" w:sz="4" w:space="0" w:color="00000A"/>
+              <w:bottom w:val="single" w:sz="4" w:space="0" w:color="00000A"/>
+              <w:right w:val="single" w:sz="4" w:space="0" w:color="00000A"/>
+            </w:tcBorders>
+            <w:shd w:val="clear" w:color="auto" w:fill="DBE5F1"/>
+            <w:tcMar>
+              <w:left w:w="88" w:type="dxa"/>
+            </w:tcMar>
+            <w:vAlign w:val="center"/>
+          </w:tcPr>
+          <w:p>
+            <w:pPr>
+              <w:rPr>
+                <w:rFonts w:ascii="Times New Roman" w:hAnsi="Times New Roman" w:cs="Times New Roman"/>
+                <w:b/>
+                <w:bCs/>
+                <w:sz w:val="24"/>
+                <w:szCs w:val="24"/>
+              </w:rPr>
+            </w:pPr>
+            <w:r>
+              <w:rPr>
+                <w:rFonts w:ascii="Times New Roman" w:eastAsia="Times New Roman" w:hAnsi="Times New Roman" w:cs="Times New Roman"/>
+                <w:b/>
+                <w:bCs/>
+                <w:color w:val="00000A"/>
+                <w:sz w:val="24"/>
+                <w:szCs w:val="24"/>
+              </w:rPr>
+              <w:t>Pós-Requisitos</w:t>
+            </w:r>
+          </w:p>
+        </w:tc>
+        <w:tc>
+          <w:tcPr>
+            <w:tcW w:w="7172" w:type="dxa"/>
+            <w:tcBorders>
+              <w:top w:val="single" w:sz="4" w:space="0" w:color="00000A"/>
+              <w:left w:val="single" w:sz="4" w:space="0" w:color="00000A"/>
+              <w:bottom w:val="single" w:sz="4" w:space="0" w:color="00000A"/>
+              <w:right w:val="single" w:sz="4" w:space="0" w:color="00000A"/>
+            </w:tcBorders>
+            <w:shd w:val="clear" w:color="auto" w:fill="auto"/>
+            <w:tcMar>
+              <w:left w:w="88" w:type="dxa"/>
+            </w:tcMar>
+            <w:vAlign w:val="center"/>
+          </w:tcPr>
+          <w:p>
+            <w:pPr>
+              <w:rPr>
+                <w:rFonts w:ascii="Times New Roman" w:hAnsi="Times New Roman" w:cs="Times New Roman"/>
+                <w:sz w:val="24"/>
+                <w:szCs w:val="24"/>
+              </w:rPr>
+            </w:pPr>
+            <w:r>
+              <w:rPr>
+                <w:rFonts w:ascii="Times New Roman" w:eastAsia="Times New Roman" w:hAnsi="Times New Roman" w:cs="Times New Roman"/>
+                <w:color w:val="00000A"/>
+                <w:sz w:val="24"/>
+                <w:szCs w:val="24"/>
+              </w:rPr>
+              <w:t xml:space="preserve">- Usuário </w:t>
+            </w:r>
+            <w:proofErr w:type="spellStart"/>
+            <w:r>
+              <w:rPr>
+                <w:rFonts w:ascii="Times New Roman" w:eastAsia="Times New Roman" w:hAnsi="Times New Roman" w:cs="Times New Roman"/>
+                <w:color w:val="00000A"/>
+                <w:sz w:val="24"/>
+                <w:szCs w:val="24"/>
+              </w:rPr>
+              <w:t>logado</w:t>
+            </w:r>
+            <w:proofErr w:type="spellEnd"/>
+          </w:p>
+        </w:tc>
+      </w:tr>
+      <w:tr>
+        <w:tc>
+          <w:tcPr>
+            <w:tcW w:w="1890" w:type="dxa"/>
+            <w:tcBorders>
+              <w:top w:val="single" w:sz="4" w:space="0" w:color="00000A"/>
+              <w:left w:val="single" w:sz="4" w:space="0" w:color="00000A"/>
+              <w:bottom w:val="single" w:sz="4" w:space="0" w:color="00000A"/>
+              <w:right w:val="single" w:sz="4" w:space="0" w:color="00000A"/>
+            </w:tcBorders>
+            <w:shd w:val="clear" w:color="auto" w:fill="DBE5F1"/>
+            <w:tcMar>
+              <w:left w:w="88" w:type="dxa"/>
+            </w:tcMar>
+            <w:vAlign w:val="center"/>
+          </w:tcPr>
+          <w:p>
+            <w:pPr>
+              <w:rPr>
+                <w:rFonts w:ascii="Times New Roman" w:hAnsi="Times New Roman" w:cs="Times New Roman"/>
+                <w:b/>
+                <w:bCs/>
+                <w:sz w:val="24"/>
+                <w:szCs w:val="24"/>
+              </w:rPr>
+            </w:pPr>
+            <w:r>
+              <w:rPr>
+                <w:rFonts w:ascii="Times New Roman" w:eastAsia="Times New Roman" w:hAnsi="Times New Roman" w:cs="Times New Roman"/>
+                <w:b/>
+                <w:bCs/>
+                <w:color w:val="00000A"/>
+                <w:sz w:val="24"/>
+                <w:szCs w:val="24"/>
+              </w:rPr>
+              <w:t>Descrição</w:t>
+            </w:r>
+          </w:p>
+        </w:tc>
+        <w:tc>
+          <w:tcPr>
+            <w:tcW w:w="7172" w:type="dxa"/>
+            <w:tcBorders>
+              <w:top w:val="single" w:sz="4" w:space="0" w:color="00000A"/>
+              <w:left w:val="single" w:sz="4" w:space="0" w:color="00000A"/>
+              <w:bottom w:val="single" w:sz="4" w:space="0" w:color="00000A"/>
+              <w:right w:val="single" w:sz="4" w:space="0" w:color="00000A"/>
+            </w:tcBorders>
+            <w:shd w:val="clear" w:color="auto" w:fill="auto"/>
+            <w:tcMar>
+              <w:left w:w="88" w:type="dxa"/>
+            </w:tcMar>
+            <w:vAlign w:val="center"/>
+          </w:tcPr>
+          <w:p>
+            <w:pPr>
+              <w:jc w:val="both"/>
+              <w:rPr>
+                <w:rFonts w:ascii="Times New Roman" w:hAnsi="Times New Roman" w:cs="Times New Roman"/>
+                <w:sz w:val="24"/>
+                <w:szCs w:val="24"/>
+              </w:rPr>
+            </w:pPr>
+            <w:r>
+              <w:rPr>
+                <w:rFonts w:ascii="Times New Roman" w:eastAsia="Times New Roman" w:hAnsi="Times New Roman" w:cs="Times New Roman"/>
+                <w:color w:val="00000A"/>
+                <w:sz w:val="24"/>
+                <w:szCs w:val="24"/>
+              </w:rPr>
+              <w:t xml:space="preserve">- </w:t>
+            </w:r>
+            <w:r>
+              <w:rPr>
+                <w:rFonts w:ascii="Times New Roman" w:eastAsia="Times New Roman" w:hAnsi="Times New Roman" w:cs="Times New Roman"/>
+                <w:sz w:val="24"/>
+                <w:szCs w:val="24"/>
+                <w:highlight w:val="white"/>
+              </w:rPr>
+              <w:t>O sistema deverá solicitar o usuário e senha de quem realizar as operações.</w:t>
+            </w:r>
+          </w:p>
+        </w:tc>
+      </w:tr>
+    </w:tbl>
+    <w:p>
+      <w:pPr>
+        <w:pStyle w:val="Legenda"/>
+        <w:jc w:val="center"/>
+        <w:rPr>
+          <w:rFonts w:ascii="Times New Roman" w:hAnsi="Times New Roman" w:cs="Times New Roman"/>
+          <w:color w:val="auto"/>
+          <w:sz w:val="24"/>
+          <w:szCs w:val="24"/>
+        </w:rPr>
+      </w:pPr>
+      <w:r>
+        <w:rPr>
+          <w:rFonts w:ascii="Times New Roman" w:hAnsi="Times New Roman" w:cs="Times New Roman"/>
+          <w:color w:val="auto"/>
+          <w:sz w:val="24"/>
+          <w:szCs w:val="24"/>
+        </w:rPr>
+        <w:t>Tabela</w:t>
+      </w:r>
+      <w:r>
+        <w:rPr>
+          <w:rFonts w:ascii="Times New Roman" w:hAnsi="Times New Roman" w:cs="Times New Roman"/>
+          <w:color w:val="auto"/>
+          <w:sz w:val="24"/>
+          <w:szCs w:val="24"/>
+        </w:rPr>
+        <w:t xml:space="preserve"> 1: </w:t>
+      </w:r>
+      <w:r>
+        <w:rPr>
+          <w:rFonts w:ascii="Times New Roman" w:hAnsi="Times New Roman" w:cs="Times New Roman"/>
+          <w:color w:val="auto"/>
+          <w:sz w:val="24"/>
+          <w:szCs w:val="24"/>
+        </w:rPr>
+        <w:t>Requisito Funcional 02</w:t>
       </w:r>
     </w:p>
     <w:p>
@@ -788,15 +1246,6 @@
           <w:szCs w:val="24"/>
         </w:rPr>
       </w:pPr>
-      <w:r>
-        <w:rPr>
-          <w:rFonts w:ascii="Times New Roman" w:hAnsi="Times New Roman" w:cs="Times New Roman"/>
-          <w:sz w:val="24"/>
-          <w:szCs w:val="24"/>
-        </w:rPr>
-        <w:lastRenderedPageBreak/>
-        <w:t>Baseado na análise de requisitos foi criado o diagrama de caso de uso de todo o sistema, tendo assim uma melhor clareza do que é possível cada ator efetuar quais os passos necessários para efetuar uma tarefa dentro do sistema.</w:t>
-      </w:r>
     </w:p>
     <w:p>
       <w:pPr>
@@ -818,6 +1267,120 @@
           <w:sz w:val="24"/>
           <w:szCs w:val="24"/>
         </w:rPr>
+        <w:t xml:space="preserve">Na tabela acima, é descrito o </w:t>
+      </w:r>
+      <w:r>
+        <w:rPr>
+          <w:rFonts w:ascii="Times New Roman" w:hAnsi="Times New Roman" w:cs="Times New Roman"/>
+          <w:sz w:val="24"/>
+          <w:szCs w:val="24"/>
+        </w:rPr>
+        <w:t>re</w:t>
+      </w:r>
+      <w:r>
+        <w:rPr>
+          <w:rFonts w:ascii="Times New Roman" w:hAnsi="Times New Roman" w:cs="Times New Roman"/>
+          <w:sz w:val="24"/>
+          <w:szCs w:val="24"/>
+        </w:rPr>
+        <w:t>quisito funcional 02, requisito no qual descreve</w:t>
+      </w:r>
+      <w:proofErr w:type="gramStart"/>
+      <w:r>
+        <w:rPr>
+          <w:rFonts w:ascii="Times New Roman" w:hAnsi="Times New Roman" w:cs="Times New Roman"/>
+          <w:sz w:val="24"/>
+          <w:szCs w:val="24"/>
+        </w:rPr>
+        <w:t xml:space="preserve">  </w:t>
+      </w:r>
+      <w:proofErr w:type="gramEnd"/>
+      <w:r>
+        <w:rPr>
+          <w:rFonts w:ascii="Times New Roman" w:hAnsi="Times New Roman" w:cs="Times New Roman"/>
+          <w:sz w:val="24"/>
+          <w:szCs w:val="24"/>
+        </w:rPr>
+        <w:t xml:space="preserve">os pré-requisitos, pós-requisitos e a descrição do que é necessário para efetuar o </w:t>
+      </w:r>
+      <w:proofErr w:type="spellStart"/>
+      <w:r>
+        <w:rPr>
+          <w:rFonts w:ascii="Times New Roman" w:hAnsi="Times New Roman" w:cs="Times New Roman"/>
+          <w:sz w:val="24"/>
+          <w:szCs w:val="24"/>
+        </w:rPr>
+        <w:t>login</w:t>
+      </w:r>
+      <w:proofErr w:type="spellEnd"/>
+      <w:r>
+        <w:rPr>
+          <w:rFonts w:ascii="Times New Roman" w:hAnsi="Times New Roman" w:cs="Times New Roman"/>
+          <w:sz w:val="24"/>
+          <w:szCs w:val="24"/>
+        </w:rPr>
+        <w:t xml:space="preserve"> no sistema.</w:t>
+      </w:r>
+      <w:r>
+        <w:rPr>
+          <w:rFonts w:ascii="Times New Roman" w:hAnsi="Times New Roman" w:cs="Times New Roman"/>
+          <w:sz w:val="24"/>
+          <w:szCs w:val="24"/>
+        </w:rPr>
+        <w:t xml:space="preserve"> O documento coma as análises de requisitos completa está encontra-se</w:t>
+      </w:r>
+      <w:r>
+        <w:rPr>
+          <w:rFonts w:ascii="Times New Roman" w:hAnsi="Times New Roman" w:cs="Times New Roman"/>
+          <w:sz w:val="24"/>
+          <w:szCs w:val="24"/>
+        </w:rPr>
+        <w:t xml:space="preserve"> no apêndice A, presente em anexo neste relatório.</w:t>
+      </w:r>
+    </w:p>
+    <w:p>
+      <w:pPr>
+        <w:autoSpaceDE w:val="0"/>
+        <w:autoSpaceDN w:val="0"/>
+        <w:adjustRightInd w:val="0"/>
+        <w:spacing w:before="120" w:line="360" w:lineRule="auto"/>
+        <w:ind w:firstLine="851"/>
+        <w:jc w:val="both"/>
+        <w:rPr>
+          <w:rFonts w:ascii="Times New Roman" w:hAnsi="Times New Roman" w:cs="Times New Roman"/>
+          <w:sz w:val="24"/>
+          <w:szCs w:val="24"/>
+        </w:rPr>
+      </w:pPr>
+      <w:r>
+        <w:rPr>
+          <w:rFonts w:ascii="Times New Roman" w:hAnsi="Times New Roman" w:cs="Times New Roman"/>
+          <w:sz w:val="24"/>
+          <w:szCs w:val="24"/>
+        </w:rPr>
+        <w:t>Baseado na análise de requisitos foi criado o diagrama de caso de uso de todo o sistema, tendo assim uma melhor clareza do que é possível cada ator efetuar quais os passos necessários para efetuar uma tarefa dentro do sistema.</w:t>
+      </w:r>
+    </w:p>
+    <w:p>
+      <w:pPr>
+        <w:autoSpaceDE w:val="0"/>
+        <w:autoSpaceDN w:val="0"/>
+        <w:adjustRightInd w:val="0"/>
+        <w:spacing w:before="120" w:line="360" w:lineRule="auto"/>
+        <w:ind w:firstLine="851"/>
+        <w:jc w:val="both"/>
+        <w:rPr>
+          <w:rFonts w:ascii="Times New Roman" w:hAnsi="Times New Roman" w:cs="Times New Roman"/>
+          <w:sz w:val="24"/>
+          <w:szCs w:val="24"/>
+        </w:rPr>
+      </w:pPr>
+      <w:r>
+        <w:rPr>
+          <w:rFonts w:ascii="Times New Roman" w:hAnsi="Times New Roman" w:cs="Times New Roman"/>
+          <w:sz w:val="24"/>
+          <w:szCs w:val="24"/>
+        </w:rPr>
         <w:t xml:space="preserve">Na figura </w:t>
       </w:r>
       <w:r>
@@ -956,7 +1519,16 @@
           <w:sz w:val="24"/>
           <w:szCs w:val="24"/>
         </w:rPr>
-        <w:t xml:space="preserve"> de ideias, no qual o mesmo pode visualizar todas as ideias cadastradas, excluir uma ideia desde que o status da mesma permita essa operação. O usuário administrador também pode cadastrar e alterar as ideias cadastradas, operações estas que automaticamente afetam os pontos do usuário que cadastrou a ideia.</w:t>
+        <w:t xml:space="preserve"> de ideias, no qual o mesmo pode visualizar todas as ideias cadastradas, excluir uma ideia desde que o status da mesma permita essa operação. O usuário </w:t>
+      </w:r>
+      <w:r>
+        <w:rPr>
+          <w:rFonts w:ascii="Times New Roman" w:hAnsi="Times New Roman" w:cs="Times New Roman"/>
+          <w:sz w:val="24"/>
+          <w:szCs w:val="24"/>
+        </w:rPr>
+        <w:lastRenderedPageBreak/>
+        <w:t>administrador também pode cadastrar e alterar as ideias cadastradas, operações estas que automaticamente afetam os pontos do usuário que cadastrou a ideia.</w:t>
       </w:r>
     </w:p>
     <w:p>
@@ -1041,7 +1613,7 @@
           <w:szCs w:val="24"/>
         </w:rPr>
       </w:pPr>
-      <w:bookmarkStart w:id="2" w:name="_Toc467426998"/>
+      <w:bookmarkStart w:id="1" w:name="_Toc467426998"/>
       <w:r>
         <w:rPr>
           <w:rFonts w:ascii="Times New Roman" w:hAnsi="Times New Roman" w:cs="Times New Roman"/>
@@ -1069,7 +1641,7 @@
         </w:rPr>
         <w:t>: Caso de uso manter ideia</w:t>
       </w:r>
-      <w:bookmarkEnd w:id="2"/>
+      <w:bookmarkEnd w:id="1"/>
     </w:p>
     <w:p>
       <w:pPr>
@@ -1111,9 +1683,6 @@
     </w:p>
     <w:p>
       <w:pPr>
-        <w:pStyle w:val="Ttulo1"/>
-        <w:spacing w:before="120" w:line="360" w:lineRule="auto"/>
-        <w:jc w:val="both"/>
         <w:rPr>
           <w:rFonts w:ascii="Times New Roman" w:hAnsi="Times New Roman" w:cs="Times New Roman"/>
           <w:b/>
@@ -1130,11 +1699,39 @@
           <w:sz w:val="32"/>
           <w:szCs w:val="24"/>
         </w:rPr>
+        <w:br w:type="page"/>
+      </w:r>
+    </w:p>
+    <w:p>
+      <w:pPr>
+        <w:pStyle w:val="Ttulo1"/>
+        <w:spacing w:before="120" w:line="360" w:lineRule="auto"/>
+        <w:jc w:val="center"/>
+        <w:rPr>
+          <w:rFonts w:ascii="Times New Roman" w:hAnsi="Times New Roman" w:cs="Times New Roman"/>
+          <w:b/>
+          <w:color w:val="000000" w:themeColor="text1"/>
+          <w:sz w:val="32"/>
+          <w:szCs w:val="24"/>
+        </w:rPr>
+      </w:pPr>
+      <w:r>
+        <w:rPr>
+          <w:rFonts w:ascii="Times New Roman" w:hAnsi="Times New Roman" w:cs="Times New Roman"/>
+          <w:b/>
+          <w:color w:val="000000" w:themeColor="text1"/>
+          <w:sz w:val="32"/>
+          <w:szCs w:val="24"/>
+        </w:rPr>
+        <w:lastRenderedPageBreak/>
         <w:t>TECNOLOGIAS UTILIZADAS</w:t>
       </w:r>
     </w:p>
     <w:p>
       <w:pPr>
+        <w:spacing w:line="360" w:lineRule="auto"/>
+        <w:ind w:firstLine="851"/>
+        <w:jc w:val="both"/>
         <w:rPr>
           <w:rFonts w:ascii="Times New Roman" w:hAnsi="Times New Roman" w:cs="Times New Roman"/>
           <w:sz w:val="24"/>
@@ -1170,7 +1767,6 @@
           <w:sz w:val="28"/>
           <w:szCs w:val="24"/>
         </w:rPr>
-        <w:lastRenderedPageBreak/>
         <w:t>Linguagem de programação</w:t>
       </w:r>
     </w:p>
@@ -1211,7 +1807,63 @@
           <w:sz w:val="24"/>
           <w:szCs w:val="24"/>
         </w:rPr>
-        <w:t xml:space="preserve">Além de ser hoje a linguagem mais utilizada para servidores web no mundo, o PHP também possui um grande ecossistema em sua volta, oque vem a facilitar o trabalho com o mesmo. Ele possui uma comunidade colaborativa e com muitos eventos ao redor do país, o que ajuda na divulgação de novos recursos e de </w:t>
+        <w:t>Além de ser hoje a linguagem mais utilizada para servidores web no mundo</w:t>
+      </w:r>
+      <w:r>
+        <w:rPr>
+          <w:rFonts w:ascii="Times New Roman" w:hAnsi="Times New Roman" w:cs="Times New Roman"/>
+          <w:sz w:val="24"/>
+          <w:szCs w:val="24"/>
+        </w:rPr>
+        <w:t>, sendo utilizado</w:t>
+      </w:r>
+      <w:r>
+        <w:rPr>
+          <w:rFonts w:ascii="Times New Roman" w:hAnsi="Times New Roman" w:cs="Times New Roman"/>
+          <w:sz w:val="24"/>
+          <w:szCs w:val="24"/>
+        </w:rPr>
+        <w:t xml:space="preserve"> hoje por 82% de todos os sites cuja linguagem de programação do lado do servidor é conhecida (W3TECHS, 2016)</w:t>
+      </w:r>
+      <w:r>
+        <w:rPr>
+          <w:rFonts w:ascii="Times New Roman" w:hAnsi="Times New Roman" w:cs="Times New Roman"/>
+          <w:sz w:val="24"/>
+          <w:szCs w:val="24"/>
+        </w:rPr>
+        <w:t xml:space="preserve">, o PHP também possui um grande </w:t>
+      </w:r>
+      <w:r>
+        <w:rPr>
+          <w:rFonts w:ascii="Times New Roman" w:hAnsi="Times New Roman" w:cs="Times New Roman"/>
+          <w:sz w:val="24"/>
+          <w:szCs w:val="24"/>
+        </w:rPr>
+        <w:t>conjunto de pessoas</w:t>
+      </w:r>
+      <w:r>
+        <w:rPr>
+          <w:rFonts w:ascii="Times New Roman" w:hAnsi="Times New Roman" w:cs="Times New Roman"/>
+          <w:sz w:val="24"/>
+          <w:szCs w:val="24"/>
+        </w:rPr>
+        <w:t xml:space="preserve"> em sua volta</w:t>
+      </w:r>
+      <w:r>
+        <w:rPr>
+          <w:rFonts w:ascii="Times New Roman" w:hAnsi="Times New Roman" w:cs="Times New Roman"/>
+          <w:sz w:val="24"/>
+          <w:szCs w:val="24"/>
+        </w:rPr>
+        <w:t xml:space="preserve"> dispostas a auxiliar os novos desenvolvedores</w:t>
+      </w:r>
+      <w:r>
+        <w:rPr>
+          <w:rFonts w:ascii="Times New Roman" w:hAnsi="Times New Roman" w:cs="Times New Roman"/>
+          <w:sz w:val="24"/>
+          <w:szCs w:val="24"/>
+        </w:rPr>
+        <w:t xml:space="preserve">, oque vem a facilitar o trabalho com o mesmo. Ele possui uma comunidade colaborativa e com muitos eventos ao redor do país, o que ajuda na divulgação de novos recursos e de </w:t>
       </w:r>
       <w:proofErr w:type="gramStart"/>
       <w:r>
@@ -1439,102 +2091,64 @@
           <w:sz w:val="24"/>
           <w:szCs w:val="24"/>
         </w:rPr>
-        <w:t xml:space="preserve">Para servir as páginas web que os usuários da empresa irão visualizar, foi utilizado o servidor web NGINX, ganhando assim mais desempenho em relação a servidores web </w:t>
-      </w:r>
+        <w:t xml:space="preserve">Para servir as páginas web que os usuários da empresa irão visualizar, foi utilizado o servidor web NGINX, ganhando assim mais desempenho em relação a servidores web mais tradicionais como o apache ou </w:t>
+      </w:r>
+      <w:proofErr w:type="spellStart"/>
+      <w:r>
+        <w:rPr>
+          <w:rFonts w:ascii="Times New Roman" w:hAnsi="Times New Roman" w:cs="Times New Roman"/>
+          <w:color w:val="000000" w:themeColor="text1"/>
+          <w:sz w:val="24"/>
+          <w:szCs w:val="24"/>
+        </w:rPr>
+        <w:t>httpd</w:t>
+      </w:r>
+      <w:proofErr w:type="spellEnd"/>
+      <w:r>
+        <w:rPr>
+          <w:rFonts w:ascii="Times New Roman" w:hAnsi="Times New Roman" w:cs="Times New Roman"/>
+          <w:color w:val="000000" w:themeColor="text1"/>
+          <w:sz w:val="24"/>
+          <w:szCs w:val="24"/>
+        </w:rPr>
+        <w:t>, pois d</w:t>
+      </w:r>
+      <w:r>
+        <w:rPr>
+          <w:rFonts w:ascii="Times New Roman" w:hAnsi="Times New Roman" w:cs="Times New Roman"/>
+          <w:sz w:val="24"/>
+          <w:szCs w:val="24"/>
+        </w:rPr>
+        <w:t>entre as vantagens do NGINX, o</w:t>
+      </w:r>
+      <w:r>
+        <w:rPr>
+          <w:rFonts w:ascii="Times New Roman" w:hAnsi="Times New Roman" w:cs="Times New Roman"/>
+          <w:sz w:val="24"/>
+          <w:szCs w:val="24"/>
+        </w:rPr>
+        <w:t xml:space="preserve"> mesmo possui o</w:t>
+      </w:r>
+      <w:r>
+        <w:rPr>
+          <w:rFonts w:ascii="Times New Roman" w:hAnsi="Times New Roman" w:cs="Times New Roman"/>
+          <w:sz w:val="24"/>
+          <w:szCs w:val="24"/>
+        </w:rPr>
+        <w:t xml:space="preserve"> </w:t>
+      </w:r>
+      <w:proofErr w:type="spellStart"/>
       <w:proofErr w:type="gramStart"/>
       <w:r>
         <w:rPr>
           <w:rFonts w:ascii="Times New Roman" w:hAnsi="Times New Roman" w:cs="Times New Roman"/>
-          <w:color w:val="000000" w:themeColor="text1"/>
-          <w:sz w:val="24"/>
-          <w:szCs w:val="24"/>
-        </w:rPr>
-        <w:t>mais</w:t>
-      </w:r>
+          <w:sz w:val="24"/>
+          <w:szCs w:val="24"/>
+        </w:rPr>
+        <w:t>FastCGI</w:t>
+      </w:r>
+      <w:proofErr w:type="spellEnd"/>
       <w:proofErr w:type="gramEnd"/>
-      <w:r>
-        <w:rPr>
-          <w:rFonts w:ascii="Times New Roman" w:hAnsi="Times New Roman" w:cs="Times New Roman"/>
-          <w:color w:val="000000" w:themeColor="text1"/>
-          <w:sz w:val="24"/>
-          <w:szCs w:val="24"/>
-        </w:rPr>
-        <w:t xml:space="preserve"> </w:t>
-      </w:r>
-      <w:proofErr w:type="gramStart"/>
-      <w:r>
-        <w:rPr>
-          <w:rFonts w:ascii="Times New Roman" w:hAnsi="Times New Roman" w:cs="Times New Roman"/>
-          <w:color w:val="000000" w:themeColor="text1"/>
-          <w:sz w:val="24"/>
-          <w:szCs w:val="24"/>
-        </w:rPr>
-        <w:t>tradicionais</w:t>
-      </w:r>
-      <w:proofErr w:type="gramEnd"/>
-      <w:r>
-        <w:rPr>
-          <w:rFonts w:ascii="Times New Roman" w:hAnsi="Times New Roman" w:cs="Times New Roman"/>
-          <w:color w:val="000000" w:themeColor="text1"/>
-          <w:sz w:val="24"/>
-          <w:szCs w:val="24"/>
-        </w:rPr>
-        <w:t xml:space="preserve"> como o apache ou </w:t>
-      </w:r>
-      <w:proofErr w:type="spellStart"/>
-      <w:r>
-        <w:rPr>
-          <w:rFonts w:ascii="Times New Roman" w:hAnsi="Times New Roman" w:cs="Times New Roman"/>
-          <w:color w:val="000000" w:themeColor="text1"/>
-          <w:sz w:val="24"/>
-          <w:szCs w:val="24"/>
-        </w:rPr>
-        <w:t>httpd</w:t>
-      </w:r>
-      <w:proofErr w:type="spellEnd"/>
-      <w:r>
-        <w:rPr>
-          <w:rFonts w:ascii="Times New Roman" w:hAnsi="Times New Roman" w:cs="Times New Roman"/>
-          <w:color w:val="000000" w:themeColor="text1"/>
-          <w:sz w:val="24"/>
-          <w:szCs w:val="24"/>
-        </w:rPr>
-        <w:t>, pois d</w:t>
-      </w:r>
-      <w:r>
-        <w:rPr>
-          <w:rFonts w:ascii="Times New Roman" w:hAnsi="Times New Roman" w:cs="Times New Roman"/>
-          <w:sz w:val="24"/>
-          <w:szCs w:val="24"/>
-        </w:rPr>
-        <w:t>entre as vantagens do NGINX, o</w:t>
-      </w:r>
-      <w:r>
-        <w:rPr>
-          <w:rFonts w:ascii="Times New Roman" w:hAnsi="Times New Roman" w:cs="Times New Roman"/>
-          <w:sz w:val="24"/>
-          <w:szCs w:val="24"/>
-        </w:rPr>
-        <w:t xml:space="preserve"> mesmo possui o</w:t>
-      </w:r>
-      <w:r>
-        <w:rPr>
-          <w:rFonts w:ascii="Times New Roman" w:hAnsi="Times New Roman" w:cs="Times New Roman"/>
-          <w:sz w:val="24"/>
-          <w:szCs w:val="24"/>
-        </w:rPr>
-        <w:t xml:space="preserve"> </w:t>
-      </w:r>
-      <w:proofErr w:type="spellStart"/>
-      <w:r>
-        <w:rPr>
-          <w:rFonts w:ascii="Times New Roman" w:hAnsi="Times New Roman" w:cs="Times New Roman"/>
-          <w:sz w:val="24"/>
-          <w:szCs w:val="24"/>
-        </w:rPr>
-        <w:t>FastCGI</w:t>
-      </w:r>
-      <w:proofErr w:type="spellEnd"/>
       <w:r>
         <w:rPr>
           <w:rFonts w:ascii="Times New Roman" w:hAnsi="Times New Roman" w:cs="Times New Roman"/>
@@ -1594,6 +2208,7 @@
           <w:sz w:val="24"/>
           <w:szCs w:val="24"/>
         </w:rPr>
+        <w:lastRenderedPageBreak/>
         <w:t xml:space="preserve">O principal objetivo da </w:t>
       </w:r>
       <w:proofErr w:type="spellStart"/>
@@ -1662,17 +2277,7 @@
           <w:sz w:val="24"/>
           <w:szCs w:val="24"/>
         </w:rPr>
-        <w:t xml:space="preserve">não depende de threads para manipular as solicitações. Em vez disso, usa uma arquitetura muito mais escalável orientada a </w:t>
-      </w:r>
-      <w:r>
-        <w:rPr>
-          <w:rFonts w:ascii="Times New Roman" w:hAnsi="Times New Roman" w:cs="Times New Roman"/>
-          <w:color w:val="000000" w:themeColor="text1"/>
-          <w:sz w:val="24"/>
-          <w:szCs w:val="24"/>
-        </w:rPr>
-        <w:lastRenderedPageBreak/>
-        <w:t xml:space="preserve">eventos (assíncrono). Esta arquitetura utiliza pouca memoria, e mais importante ainda, quantidades previsíveis dessa memória </w:t>
+        <w:t xml:space="preserve">não depende de threads para manipular as solicitações. Em vez disso, usa uma arquitetura muito mais escalável orientada a eventos (assíncrono). Esta arquitetura utiliza pouca memoria, e mais importante ainda, quantidades previsíveis dessa memória </w:t>
       </w:r>
       <w:proofErr w:type="gramStart"/>
       <w:r>
@@ -1976,7 +2581,16 @@
           <w:sz w:val="24"/>
           <w:szCs w:val="24"/>
         </w:rPr>
-        <w:t xml:space="preserve"> tabelas relacionadas entre si do sistema. Esse relacionamento foi modelado com o propósito de buscar melhor uso do banco de dados usado bem como ter melhor relação das informações armazenadas. As tabelas a seguir são apresentadas e detalhadas:</w:t>
+        <w:t xml:space="preserve"> tabelas relacionadas entre si do sistema. Esse relacionamento foi modelado com o propósito de buscar melhor uso do banco de dados usado </w:t>
+      </w:r>
+      <w:r>
+        <w:rPr>
+          <w:rFonts w:ascii="Times New Roman" w:hAnsi="Times New Roman" w:cs="Times New Roman"/>
+          <w:sz w:val="24"/>
+          <w:szCs w:val="24"/>
+        </w:rPr>
+        <w:lastRenderedPageBreak/>
+        <w:t>bem como ter melhor relação das informações armazenadas. As tabelas a seguir são apresentadas e detalhadas:</w:t>
       </w:r>
     </w:p>
     <w:p>
@@ -2057,7 +2671,6 @@
           <w:sz w:val="24"/>
           <w:szCs w:val="24"/>
         </w:rPr>
-        <w:lastRenderedPageBreak/>
         <w:t>3</w:t>
       </w:r>
       <w:proofErr w:type="gramEnd"/>
@@ -2194,7 +2807,7 @@
         <w:pStyle w:val="Ttulo1"/>
         <w:spacing w:before="120" w:line="360" w:lineRule="auto"/>
         <w:ind w:left="431" w:hanging="431"/>
-        <w:jc w:val="both"/>
+        <w:jc w:val="center"/>
         <w:rPr>
           <w:rFonts w:ascii="Times New Roman" w:hAnsi="Times New Roman" w:cs="Times New Roman"/>
           <w:b/>
@@ -2584,7 +3197,7 @@
           <w:sz w:val="24"/>
         </w:rPr>
       </w:pPr>
-      <w:bookmarkStart w:id="3" w:name="_Toc467426996"/>
+      <w:bookmarkStart w:id="2" w:name="_Toc467426996"/>
       <w:r>
         <w:rPr>
           <w:rFonts w:ascii="Times New Roman" w:hAnsi="Times New Roman" w:cs="Times New Roman"/>
@@ -2609,7 +3222,7 @@
         </w:rPr>
         <w:t>: Arquitetura do sistema</w:t>
       </w:r>
-      <w:bookmarkEnd w:id="3"/>
+      <w:bookmarkEnd w:id="2"/>
     </w:p>
     <w:p>
       <w:pPr>
@@ -2973,7 +3586,7 @@
           <w:sz w:val="24"/>
         </w:rPr>
       </w:pPr>
-      <w:bookmarkStart w:id="4" w:name="_Toc467426997"/>
+      <w:bookmarkStart w:id="3" w:name="_Toc467426997"/>
       <w:r>
         <w:rPr>
           <w:rFonts w:ascii="Times New Roman" w:hAnsi="Times New Roman" w:cs="Times New Roman"/>
@@ -2998,7 +3611,7 @@
         </w:rPr>
         <w:t>: Tela com informação do IP</w:t>
       </w:r>
-      <w:bookmarkEnd w:id="4"/>
+      <w:bookmarkEnd w:id="3"/>
     </w:p>
     <w:p/>
     <w:p>
@@ -3041,7 +3654,27 @@
           <w:sz w:val="24"/>
           <w:szCs w:val="24"/>
         </w:rPr>
-        <w:t>A implementação foi</w:t>
+        <w:t xml:space="preserve">A </w:t>
+      </w:r>
+      <w:proofErr w:type="gramStart"/>
+      <w:r>
+        <w:rPr>
+          <w:rFonts w:ascii="Times New Roman" w:hAnsi="Times New Roman" w:cs="Times New Roman"/>
+          <w:color w:val="000000" w:themeColor="text1"/>
+          <w:sz w:val="24"/>
+          <w:szCs w:val="24"/>
+        </w:rPr>
+        <w:t>implementação</w:t>
+      </w:r>
+      <w:proofErr w:type="gramEnd"/>
+      <w:r>
+        <w:rPr>
+          <w:rFonts w:ascii="Times New Roman" w:hAnsi="Times New Roman" w:cs="Times New Roman"/>
+          <w:color w:val="000000" w:themeColor="text1"/>
+          <w:sz w:val="24"/>
+          <w:szCs w:val="24"/>
+        </w:rPr>
+        <w:t xml:space="preserve"> foi</w:t>
       </w:r>
       <w:r>
         <w:rPr>
@@ -3177,43 +3810,7 @@
           <w:sz w:val="24"/>
           <w:szCs w:val="24"/>
         </w:rPr>
-        <w:t xml:space="preserve">, garantindo que o sistema </w:t>
-      </w:r>
-      <w:proofErr w:type="gramStart"/>
-      <w:r>
-        <w:rPr>
-          <w:rFonts w:ascii="Times New Roman" w:hAnsi="Times New Roman" w:cs="Times New Roman"/>
-          <w:sz w:val="24"/>
-          <w:szCs w:val="24"/>
-        </w:rPr>
-        <w:t>fosse</w:t>
-      </w:r>
-      <w:proofErr w:type="gramEnd"/>
-      <w:r>
-        <w:rPr>
-          <w:rFonts w:ascii="Times New Roman" w:hAnsi="Times New Roman" w:cs="Times New Roman"/>
-          <w:sz w:val="24"/>
-          <w:szCs w:val="24"/>
-        </w:rPr>
-        <w:t xml:space="preserve"> </w:t>
-      </w:r>
-      <w:proofErr w:type="gramStart"/>
-      <w:r>
-        <w:rPr>
-          <w:rFonts w:ascii="Times New Roman" w:hAnsi="Times New Roman" w:cs="Times New Roman"/>
-          <w:sz w:val="24"/>
-          <w:szCs w:val="24"/>
-        </w:rPr>
-        <w:t>feito</w:t>
-      </w:r>
-      <w:proofErr w:type="gramEnd"/>
-      <w:r>
-        <w:rPr>
-          <w:rFonts w:ascii="Times New Roman" w:hAnsi="Times New Roman" w:cs="Times New Roman"/>
-          <w:sz w:val="24"/>
-          <w:szCs w:val="24"/>
-        </w:rPr>
-        <w:t xml:space="preserve"> de forma organizada e clara. </w:t>
+        <w:t xml:space="preserve">, garantindo que o sistema fosse feito de forma organizada e clara. </w:t>
       </w:r>
     </w:p>
     <w:p>
@@ -3283,18 +3880,24 @@
           <w:sz w:val="24"/>
           <w:szCs w:val="24"/>
         </w:rPr>
-        <w:t xml:space="preserve"> a este </w:t>
-      </w:r>
-      <w:proofErr w:type="spellStart"/>
-      <w:r>
-        <w:rPr>
-          <w:rFonts w:ascii="Times New Roman" w:hAnsi="Times New Roman" w:cs="Times New Roman"/>
-          <w:sz w:val="24"/>
-          <w:szCs w:val="24"/>
-        </w:rPr>
-        <w:t>relatorio</w:t>
-      </w:r>
-      <w:proofErr w:type="spellEnd"/>
+        <w:t xml:space="preserve"> a este relat</w:t>
+      </w:r>
+      <w:r>
+        <w:rPr>
+          <w:rFonts w:ascii="Times New Roman" w:hAnsi="Times New Roman" w:cs="Times New Roman"/>
+          <w:sz w:val="24"/>
+          <w:szCs w:val="24"/>
+        </w:rPr>
+        <w:t>ó</w:t>
+      </w:r>
+      <w:r>
+        <w:rPr>
+          <w:rFonts w:ascii="Times New Roman" w:hAnsi="Times New Roman" w:cs="Times New Roman"/>
+          <w:sz w:val="24"/>
+          <w:szCs w:val="24"/>
+        </w:rPr>
+        <w:t>rio</w:t>
+      </w:r>
       <w:r>
         <w:rPr>
           <w:rFonts w:ascii="Times New Roman" w:hAnsi="Times New Roman" w:cs="Times New Roman"/>
@@ -3372,7 +3975,7 @@
           <w:szCs w:val="24"/>
         </w:rPr>
       </w:pPr>
-      <w:bookmarkStart w:id="5" w:name="_Toc467427000"/>
+      <w:bookmarkStart w:id="4" w:name="_Toc467427000"/>
       <w:r>
         <w:rPr>
           <w:rFonts w:ascii="Times New Roman" w:hAnsi="Times New Roman" w:cs="Times New Roman"/>
@@ -3397,7 +4000,7 @@
         </w:rPr>
         <w:t>: Diagrama de classe</w:t>
       </w:r>
-      <w:bookmarkEnd w:id="5"/>
+      <w:bookmarkEnd w:id="4"/>
     </w:p>
     <w:p>
       <w:pPr>
@@ -3448,7 +4051,25 @@
           <w:sz w:val="24"/>
           <w:szCs w:val="24"/>
         </w:rPr>
-        <w:t xml:space="preserve"> demonstra as nove classes que compõem a camada de modelo da aplicação. Essa estrutura foi modelada com o proposito de criar as dependências entre que existem entre os objetos do sistema, e utilizando o pilar ‘herança’ da orientação a objetos para fins de facilitar a manutenção do código. As classes a seguir são apresentadas e detalhadas:</w:t>
+        <w:t xml:space="preserve"> demonstra as nove classes que compõem a camada de modelo da aplicação. Essa estrutura foi modelada com o proposito de criar as dependências entre que existem entre os objetos do</w:t>
+      </w:r>
+      <w:r>
+        <w:rPr>
+          <w:rFonts w:ascii="Times New Roman" w:hAnsi="Times New Roman" w:cs="Times New Roman"/>
+          <w:color w:val="000000" w:themeColor="text1"/>
+          <w:sz w:val="24"/>
+          <w:szCs w:val="24"/>
+        </w:rPr>
+        <w:t xml:space="preserve"> sistema, e utilizando o pilar “generalização” d</w:t>
+      </w:r>
+      <w:r>
+        <w:rPr>
+          <w:rFonts w:ascii="Times New Roman" w:hAnsi="Times New Roman" w:cs="Times New Roman"/>
+          <w:color w:val="000000" w:themeColor="text1"/>
+          <w:sz w:val="24"/>
+          <w:szCs w:val="24"/>
+        </w:rPr>
+        <w:t>a orientação a objetos para fins de facilitar a manutenção do código. As classes a seguir são apresentadas e detalhadas:</w:t>
       </w:r>
     </w:p>
     <w:p>
@@ -3704,7 +4325,23 @@
           <w:sz w:val="24"/>
           <w:szCs w:val="24"/>
         </w:rPr>
-        <w:t xml:space="preserve"> são as classes que herdam a classe </w:t>
+        <w:t xml:space="preserve"> são as classes que </w:t>
+      </w:r>
+      <w:r>
+        <w:rPr>
+          <w:rFonts w:ascii="Times New Roman" w:hAnsi="Times New Roman" w:cs="Times New Roman"/>
+          <w:sz w:val="24"/>
+          <w:szCs w:val="24"/>
+        </w:rPr>
+        <w:t>especializam</w:t>
+      </w:r>
+      <w:r>
+        <w:rPr>
+          <w:rFonts w:ascii="Times New Roman" w:hAnsi="Times New Roman" w:cs="Times New Roman"/>
+          <w:sz w:val="24"/>
+          <w:szCs w:val="24"/>
+        </w:rPr>
+        <w:t xml:space="preserve"> a classe </w:t>
       </w:r>
       <w:proofErr w:type="spellStart"/>
       <w:r>
@@ -3927,7 +4564,25 @@
           <w:sz w:val="24"/>
           <w:szCs w:val="24"/>
         </w:rPr>
-        <w:t xml:space="preserve">, temos a integração com diversos componentes do framework </w:t>
+        <w:t xml:space="preserve">, </w:t>
+      </w:r>
+      <w:r>
+        <w:rPr>
+          <w:rFonts w:ascii="Times New Roman" w:hAnsi="Times New Roman" w:cs="Times New Roman"/>
+          <w:color w:val="000000" w:themeColor="text1"/>
+          <w:sz w:val="24"/>
+          <w:szCs w:val="24"/>
+        </w:rPr>
+        <w:t xml:space="preserve">há </w:t>
+      </w:r>
+      <w:r>
+        <w:rPr>
+          <w:rFonts w:ascii="Times New Roman" w:hAnsi="Times New Roman" w:cs="Times New Roman"/>
+          <w:color w:val="000000" w:themeColor="text1"/>
+          <w:sz w:val="24"/>
+          <w:szCs w:val="24"/>
+        </w:rPr>
+        <w:t xml:space="preserve">integração com diversos componentes do framework </w:t>
       </w:r>
       <w:proofErr w:type="spellStart"/>
       <w:r>
@@ -4322,7 +4977,7 @@
         <w:pStyle w:val="Ttulo1"/>
         <w:spacing w:before="120" w:line="360" w:lineRule="auto"/>
         <w:ind w:left="431" w:hanging="431"/>
-        <w:jc w:val="both"/>
+        <w:jc w:val="center"/>
         <w:rPr>
           <w:rFonts w:ascii="Times New Roman" w:hAnsi="Times New Roman" w:cs="Times New Roman"/>
           <w:b/>
@@ -4330,7 +4985,7 @@
           <w:szCs w:val="24"/>
         </w:rPr>
       </w:pPr>
-      <w:bookmarkStart w:id="6" w:name="_Toc467427088"/>
+      <w:bookmarkStart w:id="5" w:name="_Toc467427088"/>
       <w:r>
         <w:rPr>
           <w:rFonts w:ascii="Times New Roman" w:hAnsi="Times New Roman" w:cs="Times New Roman"/>
@@ -4538,7 +5193,7 @@
         </w:rPr>
         <w:t xml:space="preserve"> da ferramenta</w:t>
       </w:r>
-      <w:bookmarkEnd w:id="6"/>
+      <w:bookmarkEnd w:id="5"/>
     </w:p>
     <w:p>
       <w:pPr>
@@ -4609,43 +5264,7 @@
           <w:sz w:val="24"/>
           <w:szCs w:val="24"/>
         </w:rPr>
-        <w:t xml:space="preserve"> </w:t>
-      </w:r>
-      <w:proofErr w:type="gramStart"/>
-      <w:r>
-        <w:rPr>
-          <w:rFonts w:ascii="Times New Roman" w:hAnsi="Times New Roman" w:cs="Times New Roman"/>
-          <w:sz w:val="24"/>
-          <w:szCs w:val="24"/>
-        </w:rPr>
-        <w:t>no</w:t>
-      </w:r>
-      <w:proofErr w:type="gramEnd"/>
-      <w:r>
-        <w:rPr>
-          <w:rFonts w:ascii="Times New Roman" w:hAnsi="Times New Roman" w:cs="Times New Roman"/>
-          <w:sz w:val="24"/>
-          <w:szCs w:val="24"/>
-        </w:rPr>
-        <w:t xml:space="preserve"> </w:t>
-      </w:r>
-      <w:proofErr w:type="gramStart"/>
-      <w:r>
-        <w:rPr>
-          <w:rFonts w:ascii="Times New Roman" w:hAnsi="Times New Roman" w:cs="Times New Roman"/>
-          <w:sz w:val="24"/>
-          <w:szCs w:val="24"/>
-        </w:rPr>
-        <w:t>sistema</w:t>
-      </w:r>
-      <w:proofErr w:type="gramEnd"/>
-      <w:r>
-        <w:rPr>
-          <w:rFonts w:ascii="Times New Roman" w:hAnsi="Times New Roman" w:cs="Times New Roman"/>
-          <w:sz w:val="24"/>
-          <w:szCs w:val="24"/>
-        </w:rPr>
-        <w:t>.</w:t>
+        <w:t xml:space="preserve"> no sistema.</w:t>
       </w:r>
     </w:p>
     <w:p>
@@ -4825,7 +5444,7 @@
           <w:sz w:val="24"/>
         </w:rPr>
       </w:pPr>
-      <w:bookmarkStart w:id="7" w:name="_Toc467427001"/>
+      <w:bookmarkStart w:id="6" w:name="_Toc467427001"/>
       <w:r>
         <w:rPr>
           <w:rFonts w:ascii="Times New Roman" w:hAnsi="Times New Roman" w:cs="Times New Roman"/>
@@ -4850,7 +5469,7 @@
         </w:rPr>
         <w:t>: Formulário de cadastro de área</w:t>
       </w:r>
-      <w:bookmarkEnd w:id="7"/>
+      <w:bookmarkEnd w:id="6"/>
     </w:p>
     <w:p/>
     <w:p>
@@ -4981,7 +5600,7 @@
           <w:sz w:val="24"/>
         </w:rPr>
       </w:pPr>
-      <w:bookmarkStart w:id="8" w:name="_Toc467427002"/>
+      <w:bookmarkStart w:id="7" w:name="_Toc467427002"/>
       <w:r>
         <w:rPr>
           <w:rFonts w:ascii="Times New Roman" w:hAnsi="Times New Roman" w:cs="Times New Roman"/>
@@ -5006,7 +5625,7 @@
         </w:rPr>
         <w:t>: Mensagem de confirmação de cadastro de área</w:t>
       </w:r>
-      <w:bookmarkEnd w:id="8"/>
+      <w:bookmarkEnd w:id="7"/>
     </w:p>
     <w:p/>
     <w:p>
@@ -5215,7 +5834,7 @@
           <w:sz w:val="24"/>
         </w:rPr>
       </w:pPr>
-      <w:bookmarkStart w:id="9" w:name="_Toc467427003"/>
+      <w:bookmarkStart w:id="8" w:name="_Toc467427003"/>
       <w:r>
         <w:rPr>
           <w:rFonts w:ascii="Times New Roman" w:hAnsi="Times New Roman" w:cs="Times New Roman"/>
@@ -5240,7 +5859,7 @@
         </w:rPr>
         <w:t>: Formulário de cadastro de usuário</w:t>
       </w:r>
-      <w:bookmarkEnd w:id="9"/>
+      <w:bookmarkEnd w:id="8"/>
     </w:p>
     <w:p/>
     <w:p>
@@ -5697,7 +6316,7 @@
           <w:sz w:val="24"/>
         </w:rPr>
       </w:pPr>
-      <w:bookmarkStart w:id="10" w:name="_Toc467427004"/>
+      <w:bookmarkStart w:id="9" w:name="_Toc467427004"/>
       <w:r>
         <w:rPr>
           <w:rFonts w:ascii="Times New Roman" w:hAnsi="Times New Roman" w:cs="Times New Roman"/>
@@ -5740,7 +6359,7 @@
         </w:rPr>
         <w:t xml:space="preserve"> lateral</w:t>
       </w:r>
-      <w:bookmarkEnd w:id="10"/>
+      <w:bookmarkEnd w:id="9"/>
     </w:p>
     <w:p/>
     <w:p>
@@ -5888,7 +6507,7 @@
           <w:sz w:val="24"/>
         </w:rPr>
       </w:pPr>
-      <w:bookmarkStart w:id="11" w:name="_Toc467427005"/>
+      <w:bookmarkStart w:id="10" w:name="_Toc467427005"/>
       <w:r>
         <w:rPr>
           <w:rFonts w:ascii="Times New Roman" w:hAnsi="Times New Roman" w:cs="Times New Roman"/>
@@ -5956,7 +6575,7 @@
         </w:rPr>
         <w:t>: Menu superior com dados do usuário</w:t>
       </w:r>
-      <w:bookmarkEnd w:id="11"/>
+      <w:bookmarkEnd w:id="10"/>
     </w:p>
     <w:p>
       <w:pPr>
@@ -6386,7 +7005,7 @@
           <w:sz w:val="24"/>
         </w:rPr>
       </w:pPr>
-      <w:bookmarkStart w:id="12" w:name="_Toc467427006"/>
+      <w:bookmarkStart w:id="11" w:name="_Toc467427006"/>
       <w:r>
         <w:rPr>
           <w:rFonts w:ascii="Times New Roman" w:hAnsi="Times New Roman" w:cs="Times New Roman"/>
@@ -6426,7 +7045,7 @@
           <w:color w:val="auto"/>
           <w:sz w:val="24"/>
         </w:rPr>
-        <w:t>12</w:t>
+        <w:t>1</w:t>
       </w:r>
       <w:r>
         <w:rPr>
@@ -6436,15 +7055,25 @@
         </w:rPr>
         <w:fldChar w:fldCharType="end"/>
       </w:r>
+      <w:proofErr w:type="gramStart"/>
       <w:r>
         <w:rPr>
           <w:rFonts w:ascii="Times New Roman" w:hAnsi="Times New Roman" w:cs="Times New Roman"/>
           <w:color w:val="auto"/>
           <w:sz w:val="24"/>
         </w:rPr>
+        <w:t>1</w:t>
+      </w:r>
+      <w:proofErr w:type="gramEnd"/>
+      <w:r>
+        <w:rPr>
+          <w:rFonts w:ascii="Times New Roman" w:hAnsi="Times New Roman" w:cs="Times New Roman"/>
+          <w:color w:val="auto"/>
+          <w:sz w:val="24"/>
+        </w:rPr>
         <w:t>: Lista de prêmios disponíveis para o usuário</w:t>
       </w:r>
-      <w:bookmarkEnd w:id="12"/>
+      <w:bookmarkEnd w:id="11"/>
     </w:p>
     <w:p/>
     <w:p>
@@ -6480,9 +7109,30 @@
     </w:p>
     <w:p>
       <w:pPr>
+        <w:rPr>
+          <w:rFonts w:ascii="Times New Roman" w:hAnsi="Times New Roman" w:cs="Times New Roman"/>
+          <w:b/>
+          <w:sz w:val="32"/>
+          <w:szCs w:val="24"/>
+        </w:rPr>
+      </w:pPr>
+      <w:bookmarkStart w:id="12" w:name="_Toc467427089"/>
+      <w:r>
+        <w:rPr>
+          <w:rFonts w:ascii="Times New Roman" w:hAnsi="Times New Roman" w:cs="Times New Roman"/>
+          <w:b/>
+          <w:sz w:val="32"/>
+          <w:szCs w:val="24"/>
+        </w:rPr>
+        <w:br w:type="page"/>
+      </w:r>
+    </w:p>
+    <w:p>
+      <w:pPr>
         <w:pStyle w:val="Ttulo1"/>
         <w:spacing w:before="120" w:line="360" w:lineRule="auto"/>
         <w:ind w:left="431" w:hanging="431"/>
+        <w:jc w:val="center"/>
         <w:rPr>
           <w:rFonts w:ascii="Times New Roman" w:hAnsi="Times New Roman" w:cs="Times New Roman"/>
           <w:b/>
@@ -6490,7 +7140,6 @@
           <w:szCs w:val="24"/>
         </w:rPr>
       </w:pPr>
-      <w:bookmarkStart w:id="13" w:name="_Toc467427089"/>
       <w:r>
         <w:rPr>
           <w:rFonts w:ascii="Times New Roman" w:hAnsi="Times New Roman" w:cs="Times New Roman"/>
@@ -6498,9 +7147,10 @@
           <w:sz w:val="32"/>
           <w:szCs w:val="24"/>
         </w:rPr>
+        <w:lastRenderedPageBreak/>
         <w:t>C</w:t>
       </w:r>
-      <w:bookmarkEnd w:id="13"/>
+      <w:bookmarkEnd w:id="12"/>
       <w:r>
         <w:rPr>
           <w:rFonts w:ascii="Times New Roman" w:hAnsi="Times New Roman" w:cs="Times New Roman"/>
@@ -6946,8 +7596,8 @@
                 <w:szCs w:val="24"/>
               </w:rPr>
             </w:pPr>
-            <w:bookmarkStart w:id="14" w:name="h.gjdgxs"/>
-            <w:bookmarkEnd w:id="14"/>
+            <w:bookmarkStart w:id="13" w:name="h.gjdgxs"/>
+            <w:bookmarkEnd w:id="13"/>
             <w:r>
               <w:rPr>
                 <w:rFonts w:ascii="Times New Roman" w:eastAsia="Times New Roman" w:hAnsi="Times New Roman" w:cs="Times New Roman"/>
@@ -7029,8 +7679,8 @@
                 <w:szCs w:val="24"/>
               </w:rPr>
             </w:pPr>
-            <w:bookmarkStart w:id="15" w:name="h.30j0zll"/>
-            <w:bookmarkEnd w:id="15"/>
+            <w:bookmarkStart w:id="14" w:name="h.30j0zll"/>
+            <w:bookmarkEnd w:id="14"/>
             <w:r>
               <w:rPr>
                 <w:rFonts w:ascii="Times New Roman" w:hAnsi="Times New Roman" w:cs="Times New Roman"/>
@@ -7348,8 +7998,8 @@
                 <w:szCs w:val="24"/>
               </w:rPr>
             </w:pPr>
-            <w:bookmarkStart w:id="16" w:name="h.tyjcwt"/>
-            <w:bookmarkEnd w:id="16"/>
+            <w:bookmarkStart w:id="15" w:name="h.tyjcwt"/>
+            <w:bookmarkEnd w:id="15"/>
             <w:r>
               <w:rPr>
                 <w:rFonts w:ascii="Times New Roman" w:eastAsia="Times New Roman" w:hAnsi="Times New Roman" w:cs="Times New Roman"/>
@@ -7711,8 +8361,8 @@
                 <w:szCs w:val="24"/>
               </w:rPr>
             </w:pPr>
-            <w:bookmarkStart w:id="17" w:name="h.3dy6vkm"/>
-            <w:bookmarkEnd w:id="17"/>
+            <w:bookmarkStart w:id="16" w:name="h.3dy6vkm"/>
+            <w:bookmarkEnd w:id="16"/>
             <w:r>
               <w:rPr>
                 <w:rFonts w:ascii="Times New Roman" w:eastAsia="Times New Roman" w:hAnsi="Times New Roman" w:cs="Times New Roman"/>
@@ -8017,8 +8667,8 @@
                 <w:szCs w:val="24"/>
               </w:rPr>
             </w:pPr>
-            <w:bookmarkStart w:id="18" w:name="h.1t3h5sf"/>
-            <w:bookmarkEnd w:id="18"/>
+            <w:bookmarkStart w:id="17" w:name="h.1t3h5sf"/>
+            <w:bookmarkEnd w:id="17"/>
             <w:r>
               <w:rPr>
                 <w:rFonts w:ascii="Times New Roman" w:eastAsia="Times New Roman" w:hAnsi="Times New Roman" w:cs="Times New Roman"/>
@@ -8819,8 +9469,8 @@
                 <w:szCs w:val="24"/>
               </w:rPr>
             </w:pPr>
-            <w:bookmarkStart w:id="19" w:name="h.3rdcrjn"/>
-            <w:bookmarkEnd w:id="19"/>
+            <w:bookmarkStart w:id="18" w:name="h.3rdcrjn"/>
+            <w:bookmarkEnd w:id="18"/>
             <w:r>
               <w:rPr>
                 <w:rFonts w:ascii="Times New Roman" w:eastAsia="Times New Roman" w:hAnsi="Times New Roman" w:cs="Times New Roman"/>
@@ -9589,8 +10239,8 @@
                 <w:szCs w:val="24"/>
               </w:rPr>
             </w:pPr>
-            <w:bookmarkStart w:id="20" w:name="h.lnxbz9"/>
-            <w:bookmarkEnd w:id="20"/>
+            <w:bookmarkStart w:id="19" w:name="h.lnxbz9"/>
+            <w:bookmarkEnd w:id="19"/>
             <w:r>
               <w:rPr>
                 <w:rFonts w:ascii="Times New Roman" w:eastAsia="Times New Roman" w:hAnsi="Times New Roman" w:cs="Times New Roman"/>
@@ -9899,8 +10549,8 @@
           <w:szCs w:val="24"/>
         </w:rPr>
       </w:pPr>
-      <w:bookmarkStart w:id="21" w:name="h.1y810tw"/>
-      <w:bookmarkEnd w:id="21"/>
+      <w:bookmarkStart w:id="20" w:name="h.1y810tw"/>
+      <w:bookmarkEnd w:id="20"/>
     </w:p>
     <w:tbl>
       <w:tblPr>
@@ -10025,8 +10675,8 @@
                 <w:szCs w:val="24"/>
               </w:rPr>
             </w:pPr>
-            <w:bookmarkStart w:id="22" w:name="h.1ci93xb"/>
-            <w:bookmarkEnd w:id="22"/>
+            <w:bookmarkStart w:id="21" w:name="h.1ci93xb"/>
+            <w:bookmarkEnd w:id="21"/>
             <w:r>
               <w:rPr>
                 <w:rFonts w:ascii="Times New Roman" w:eastAsia="Times New Roman" w:hAnsi="Times New Roman" w:cs="Times New Roman"/>
@@ -11201,6 +11851,8 @@
           <w:szCs w:val="28"/>
         </w:rPr>
       </w:pPr>
+      <w:bookmarkStart w:id="22" w:name="_GoBack"/>
+      <w:bookmarkEnd w:id="22"/>
       <w:r>
         <w:rPr>
           <w:rFonts w:ascii="Times New Roman" w:hAnsi="Times New Roman" w:cs="Times New Roman"/>
@@ -11432,8 +12084,29 @@
           <w:rFonts w:ascii="Times New Roman" w:hAnsi="Times New Roman" w:cs="Times New Roman"/>
           <w:sz w:val="24"/>
           <w:szCs w:val="24"/>
-        </w:rPr>
-        <w:t xml:space="preserve">GOMES, Fábio. </w:t>
+          <w:lang w:val="en-US"/>
+        </w:rPr>
+        <w:t xml:space="preserve">GOMES, </w:t>
+      </w:r>
+      <w:proofErr w:type="spellStart"/>
+      <w:r>
+        <w:rPr>
+          <w:rFonts w:ascii="Times New Roman" w:hAnsi="Times New Roman" w:cs="Times New Roman"/>
+          <w:sz w:val="24"/>
+          <w:szCs w:val="24"/>
+          <w:lang w:val="en-US"/>
+        </w:rPr>
+        <w:t>Fábio</w:t>
+      </w:r>
+      <w:proofErr w:type="spellEnd"/>
+      <w:r>
+        <w:rPr>
+          <w:rFonts w:ascii="Times New Roman" w:hAnsi="Times New Roman" w:cs="Times New Roman"/>
+          <w:sz w:val="24"/>
+          <w:szCs w:val="24"/>
+          <w:lang w:val="en-US"/>
+        </w:rPr>
+        <w:t xml:space="preserve">. </w:t>
       </w:r>
       <w:r>
         <w:rPr>
@@ -11979,6 +12652,102 @@
           <w:szCs w:val="24"/>
         </w:rPr>
         <w:t>. Prentice Hall Brasil, 2003.</w:t>
+      </w:r>
+    </w:p>
+    <w:p>
+      <w:pPr>
+        <w:spacing w:before="120" w:line="360" w:lineRule="auto"/>
+        <w:jc w:val="both"/>
+        <w:rPr>
+          <w:rFonts w:ascii="Times New Roman" w:hAnsi="Times New Roman" w:cs="Times New Roman"/>
+          <w:sz w:val="24"/>
+          <w:szCs w:val="24"/>
+        </w:rPr>
+      </w:pPr>
+      <w:r>
+        <w:rPr>
+          <w:rFonts w:ascii="Times New Roman" w:hAnsi="Times New Roman" w:cs="Times New Roman"/>
+          <w:sz w:val="24"/>
+          <w:szCs w:val="24"/>
+          <w:lang w:val="en-US"/>
+        </w:rPr>
+        <w:t>W3TECH</w:t>
+      </w:r>
+      <w:r>
+        <w:rPr>
+          <w:rFonts w:ascii="Times New Roman" w:hAnsi="Times New Roman" w:cs="Times New Roman"/>
+          <w:sz w:val="24"/>
+          <w:szCs w:val="24"/>
+          <w:lang w:val="en-US"/>
+        </w:rPr>
+        <w:t xml:space="preserve">. </w:t>
+      </w:r>
+      <w:proofErr w:type="gramStart"/>
+      <w:r>
+        <w:rPr>
+          <w:rFonts w:ascii="Times New Roman" w:hAnsi="Times New Roman" w:cs="Times New Roman"/>
+          <w:b/>
+          <w:sz w:val="24"/>
+          <w:szCs w:val="24"/>
+          <w:lang w:val="en-US"/>
+        </w:rPr>
+        <w:t>Usage in server side programming languages for websites</w:t>
+      </w:r>
+      <w:r>
+        <w:rPr>
+          <w:rFonts w:ascii="Times New Roman" w:hAnsi="Times New Roman" w:cs="Times New Roman"/>
+          <w:sz w:val="24"/>
+          <w:szCs w:val="24"/>
+          <w:lang w:val="en-US"/>
+        </w:rPr>
+        <w:t>.</w:t>
+      </w:r>
+      <w:proofErr w:type="gramEnd"/>
+      <w:r>
+        <w:rPr>
+          <w:rFonts w:ascii="Times New Roman" w:hAnsi="Times New Roman" w:cs="Times New Roman"/>
+          <w:sz w:val="24"/>
+          <w:szCs w:val="24"/>
+          <w:lang w:val="en-US"/>
+        </w:rPr>
+        <w:t xml:space="preserve"> </w:t>
+      </w:r>
+      <w:r>
+        <w:rPr>
+          <w:rFonts w:ascii="Times New Roman" w:hAnsi="Times New Roman" w:cs="Times New Roman"/>
+          <w:sz w:val="24"/>
+          <w:szCs w:val="24"/>
+        </w:rPr>
+        <w:t xml:space="preserve">Disponível em: </w:t>
+      </w:r>
+      <w:r>
+        <w:t>&lt;</w:t>
+      </w:r>
+      <w:proofErr w:type="gramStart"/>
+      <w:r>
+        <w:rPr>
+          <w:rFonts w:ascii="Times New Roman" w:hAnsi="Times New Roman" w:cs="Times New Roman"/>
+          <w:sz w:val="24"/>
+          <w:szCs w:val="24"/>
+        </w:rPr>
+        <w:t>https</w:t>
+      </w:r>
+      <w:proofErr w:type="gramEnd"/>
+      <w:r>
+        <w:rPr>
+          <w:rFonts w:ascii="Times New Roman" w:hAnsi="Times New Roman" w:cs="Times New Roman"/>
+          <w:sz w:val="24"/>
+          <w:szCs w:val="24"/>
+        </w:rPr>
+        <w:t>://w3techs.com/technologies/overview/programming_language/all&gt;.</w:t>
+      </w:r>
+      <w:r>
+        <w:rPr>
+          <w:rFonts w:ascii="Times New Roman" w:hAnsi="Times New Roman" w:cs="Times New Roman"/>
+          <w:sz w:val="24"/>
+          <w:szCs w:val="24"/>
+        </w:rPr>
+        <w:t xml:space="preserve"> Acesso em Dez. 2016.</w:t>
       </w:r>
     </w:p>
     <w:p>
@@ -12085,7 +12854,7 @@
           <w:rPr>
             <w:noProof/>
           </w:rPr>
-          <w:t>2</w:t>
+          <w:t>24</w:t>
         </w:r>
         <w:r>
           <w:fldChar w:fldCharType="end"/>
@@ -13420,6 +14189,7 @@
   <w:style w:type="character" w:default="1" w:styleId="Fontepargpadro">
     <w:name w:val="Default Paragraph Font"/>
     <w:uiPriority w:val="1"/>
+    <w:semiHidden/>
     <w:unhideWhenUsed/>
   </w:style>
   <w:style w:type="table" w:default="1" w:styleId="Tabelanormal">
@@ -14501,6 +15271,7 @@
   <w:style w:type="character" w:default="1" w:styleId="Fontepargpadro">
     <w:name w:val="Default Paragraph Font"/>
     <w:uiPriority w:val="1"/>
+    <w:semiHidden/>
     <w:unhideWhenUsed/>
   </w:style>
   <w:style w:type="table" w:default="1" w:styleId="Tabelanormal">
@@ -15530,7 +16301,7 @@
 </file>
 
 <file path=customXml/itemProps1.xml><?xml version="1.0" encoding="utf-8"?>
-<ds:datastoreItem xmlns:ds="http://schemas.openxmlformats.org/officeDocument/2006/customXml" ds:itemID="{6E813EE9-1FA7-4D34-94EB-7B0A74951540}">
+<ds:datastoreItem xmlns:ds="http://schemas.openxmlformats.org/officeDocument/2006/customXml" ds:itemID="{AC923846-E1D3-439A-80BF-43D313985AC3}">
   <ds:schemaRefs>
     <ds:schemaRef ds:uri="http://schemas.openxmlformats.org/officeDocument/2006/bibliography"/>
   </ds:schemaRefs>

</xml_diff>